<commit_message>
Small update to Ex1 content
</commit_message>
<xml_diff>
--- a/docs/homework/Exam1Review.docx
+++ b/docs/homework/Exam1Review.docx
@@ -97,7 +97,31 @@
     </w:p>
     <w:p>
       <w:r>
+        <w:t xml:space="preserve">  - Hexadecimal</w:t>
+      </w:r>
+    </w:p>
+    <w:p>
+      <w:r>
         <w:t xml:space="preserve">  - Non-numeric Data</w:t>
+      </w:r>
+    </w:p>
+    <w:p>
+      <w:r>
+        <w:t xml:space="preserve">  </w:t>
+      </w:r>
+      <w:r>
+        <w:t xml:space="preserve">  - ASCII / Unicode</w:t>
+      </w:r>
+    </w:p>
+    <w:p>
+      <w:r>
+        <w:t xml:space="preserve">  </w:t>
+      </w:r>
+      <w:r>
+        <w:t xml:space="preserve">  </w:t>
+      </w:r>
+      <w:r>
+        <w:t>- Color Models (RGB)</w:t>
       </w:r>
     </w:p>
     <w:p>
@@ -274,12 +298,7 @@
       </w:r>
       <w:r>
         <w:tab/>
-      </w:r>
-      <w:r>
-        <w:t>The control unit is one of the three main components of the stored program architecture</w:t>
-      </w:r>
-      <w:r>
-        <w:t>.</w:t>
+        <w:t>The control unit is one of the three main components of the stored program architecture.</w:t>
       </w:r>
     </w:p>
     <w:p>
@@ -333,22 +352,7 @@
       </w:r>
       <w:r>
         <w:tab/>
-        <w:t xml:space="preserve">The </w:t>
-      </w:r>
-      <w:r>
-        <w:t>instruction register</w:t>
-      </w:r>
-      <w:r>
-        <w:t xml:space="preserve"> holds the machine language instruction </w:t>
-      </w:r>
-      <w:r>
-        <w:t>that is being</w:t>
-      </w:r>
-      <w:r>
-        <w:t xml:space="preserve"> execute</w:t>
-      </w:r>
-      <w:r>
-        <w:t>d.</w:t>
+        <w:t>The instruction register holds the machine language instruction that is being executed.</w:t>
       </w:r>
     </w:p>
     <w:p>
@@ -381,16 +385,7 @@
         <w:t>program counter</w:t>
       </w:r>
       <w:r>
-        <w:t xml:space="preserve"> holds the main memory address of the next </w:t>
-      </w:r>
-      <w:r>
-        <w:t>micro-program</w:t>
-      </w:r>
-      <w:r>
-        <w:t xml:space="preserve"> instruction to be executed.</w:t>
-      </w:r>
-      <w:r>
-        <w:t xml:space="preserve"> </w:t>
+        <w:t xml:space="preserve"> holds the main memory address of the next micro-program instruction to be executed. </w:t>
       </w:r>
     </w:p>
     <w:p>
@@ -1247,6 +1242,9 @@
     <w:p/>
     <w:p>
       <w:r>
+        <w:rPr>
+          <w:noProof/>
+        </w:rPr>
         <w:drawing>
           <wp:inline distT="0" distB="0" distL="0" distR="0" wp14:anchorId="3598E94B" wp14:editId="463AA635">
             <wp:extent cx="4316730" cy="2585918"/>
@@ -1473,6 +1471,7 @@
     <w:lsdException w:name="HTML Sample" w:semiHidden="1" w:unhideWhenUsed="1"/>
     <w:lsdException w:name="HTML Typewriter" w:semiHidden="1" w:unhideWhenUsed="1"/>
     <w:lsdException w:name="HTML Variable" w:semiHidden="1" w:unhideWhenUsed="1"/>
+    <w:lsdException w:name="Normal Table" w:semiHidden="1" w:unhideWhenUsed="1"/>
     <w:lsdException w:name="annotation subject" w:semiHidden="1" w:unhideWhenUsed="1"/>
     <w:lsdException w:name="No List" w:semiHidden="1" w:unhideWhenUsed="1"/>
     <w:lsdException w:name="Outline List 1" w:semiHidden="1" w:unhideWhenUsed="1"/>
@@ -1519,8 +1518,10 @@
     <w:lsdException w:name="Table Subtle 2" w:semiHidden="1" w:unhideWhenUsed="1"/>
     <w:lsdException w:name="Table Web 1" w:semiHidden="1" w:unhideWhenUsed="1"/>
     <w:lsdException w:name="Table Web 2" w:semiHidden="1" w:unhideWhenUsed="1"/>
+    <w:lsdException w:name="Table Web 3" w:semiHidden="1" w:unhideWhenUsed="1"/>
     <w:lsdException w:name="Balloon Text" w:semiHidden="1" w:unhideWhenUsed="1"/>
     <w:lsdException w:name="Table Grid" w:uiPriority="39"/>
+    <w:lsdException w:name="Table Theme" w:semiHidden="1" w:unhideWhenUsed="1"/>
     <w:lsdException w:name="Placeholder Text" w:semiHidden="1"/>
     <w:lsdException w:name="No Spacing" w:uiPriority="1" w:qFormat="1"/>
     <w:lsdException w:name="Light Shading" w:uiPriority="60"/>

</xml_diff>